<commit_message>
fix moed a solution
</commit_message>
<xml_diff>
--- a/exams/5784/moed-a-solution.docx
+++ b/exams/5784/moed-a-solution.docx
@@ -442,26 +442,14 @@
         <w:t xml:space="preserve">   </w:t>
       </w:r>
       <w:r>
-        <w:t xml:space="preserve">void </w:t>
-      </w:r>
-      <w:proofErr w:type="gramStart"/>
-      <w:r>
-        <w:t>func</w:t>
-      </w:r>
-      <w:r>
-        <w:rPr>
-          <w:rFonts w:cs="Arial"/>
-          <w:rtl/>
-        </w:rPr>
-        <w:t>(</w:t>
-      </w:r>
-      <w:proofErr w:type="gramEnd"/>
-      <w:r>
-        <w:rPr>
-          <w:rFonts w:cs="Arial"/>
-          <w:rtl/>
-        </w:rPr>
-        <w:t>)</w:t>
+        <w:t>void func</w:t>
+      </w:r>
+      <w:r>
+        <w:rPr>
+          <w:rFonts w:cs="Arial"/>
+          <w:rtl/>
+        </w:rPr>
+        <w:t>()</w:t>
       </w:r>
       <w:r>
         <w:rPr>
@@ -479,11 +467,7 @@
         <w:t xml:space="preserve">       </w:t>
       </w:r>
       <w:r>
-        <w:t xml:space="preserve">int localVar = </w:t>
-      </w:r>
-      <w:proofErr w:type="gramStart"/>
-      <w:r>
-        <w:t>5</w:t>
+        <w:t>int localVar = 5</w:t>
       </w:r>
       <w:r>
         <w:rPr>
@@ -503,22 +487,14 @@
           <w:rFonts w:cs="Arial"/>
           <w:rtl/>
         </w:rPr>
+        <w:t xml:space="preserve"> // מוקצה בזיכרון המחסנית</w:t>
+      </w:r>
+      <w:r>
+        <w:rPr>
+          <w:rFonts w:cs="Arial"/>
+        </w:rPr>
         <w:t xml:space="preserve"> </w:t>
       </w:r>
-      <w:proofErr w:type="gramEnd"/>
-      <w:r>
-        <w:rPr>
-          <w:rFonts w:cs="Arial"/>
-          <w:rtl/>
-        </w:rPr>
-        <w:t>// מוקצה בזיכרון המחסנית</w:t>
-      </w:r>
-      <w:r>
-        <w:rPr>
-          <w:rFonts w:cs="Arial"/>
-        </w:rPr>
-        <w:t xml:space="preserve"> </w:t>
-      </w:r>
     </w:p>
     <w:p>
       <w:r>
@@ -648,24 +624,13 @@
         <w:t xml:space="preserve">   </w:t>
       </w:r>
       <w:r>
-        <w:t xml:space="preserve">int* dynamicVar = new </w:t>
-      </w:r>
-      <w:proofErr w:type="gramStart"/>
-      <w:r>
-        <w:t>int</w:t>
-      </w:r>
-      <w:r>
-        <w:rPr>
-          <w:rFonts w:cs="Arial"/>
-        </w:rPr>
-        <w:t>[</w:t>
-      </w:r>
-      <w:proofErr w:type="gramEnd"/>
-      <w:r>
-        <w:rPr>
-          <w:rFonts w:cs="Arial"/>
-        </w:rPr>
-        <w:t>10];</w:t>
+        <w:t>int* dynamicVar = new int</w:t>
+      </w:r>
+      <w:r>
+        <w:rPr>
+          <w:rFonts w:cs="Arial"/>
+        </w:rPr>
+        <w:t>[10];</w:t>
       </w:r>
       <w:r>
         <w:t xml:space="preserve">   </w:t>
@@ -690,16 +655,11 @@
         <w:t>delete</w:t>
       </w:r>
       <w:r>
-        <w:t xml:space="preserve"> </w:t>
-      </w:r>
-      <w:proofErr w:type="gramStart"/>
-      <w:r>
-        <w:t>[]</w:t>
+        <w:t xml:space="preserve"> []</w:t>
       </w:r>
       <w:r>
         <w:t>dynamicVar</w:t>
       </w:r>
-      <w:proofErr w:type="gramEnd"/>
       <w:r>
         <w:t xml:space="preserve">; // </w:t>
       </w:r>
@@ -848,11 +808,7 @@
         <w:bidi/>
       </w:pPr>
       <w:r>
-        <w:t xml:space="preserve">int num1 = </w:t>
-      </w:r>
-      <w:proofErr w:type="gramStart"/>
-      <w:r>
-        <w:t>10</w:t>
+        <w:t>int num1 = 10</w:t>
       </w:r>
       <w:r>
         <w:rPr>
@@ -861,18 +817,53 @@
         </w:rPr>
         <w:t>;</w:t>
       </w:r>
-      <w:proofErr w:type="gramEnd"/>
-    </w:p>
-    <w:p>
-      <w:pPr>
-        <w:bidi/>
-      </w:pPr>
-      <w:r>
-        <w:t xml:space="preserve">double num2 = </w:t>
-      </w:r>
-      <w:proofErr w:type="gramStart"/>
-      <w:r>
-        <w:t>num1</w:t>
+    </w:p>
+    <w:p>
+      <w:pPr>
+        <w:bidi/>
+      </w:pPr>
+      <w:r>
+        <w:t>double num2 = num1</w:t>
+      </w:r>
+      <w:r>
+        <w:rPr>
+          <w:rFonts w:cs="Arial"/>
+          <w:rtl/>
+        </w:rPr>
+        <w:t xml:space="preserve">; </w:t>
+      </w:r>
+    </w:p>
+    <w:p>
+      <w:pPr>
+        <w:bidi/>
+      </w:pPr>
+    </w:p>
+    <w:p>
+      <w:pPr>
+        <w:bidi/>
+      </w:pPr>
+      <w:r>
+        <w:t>explict</w:t>
+      </w:r>
+      <w:r>
+        <w:rPr>
+          <w:rFonts w:cs="Arial"/>
+          <w:rtl/>
+        </w:rPr>
+        <w:t xml:space="preserve"> - המרה המתרחשת רק כאשר המתכנת מבקש ודורש זאת , המרה שבה המתכנת חייב להשתמש באופרטורים או בפונקציות מובנות לצורך ביצוע ההמרה.</w:t>
+      </w:r>
+    </w:p>
+    <w:p>
+      <w:pPr>
+        <w:bidi/>
+      </w:pPr>
+    </w:p>
+    <w:p>
+      <w:pPr>
+        <w:bidi/>
+      </w:pPr>
+      <w:r>
+        <w:t>double num1 = 3.14</w:t>
       </w:r>
       <w:r>
         <w:rPr>
@@ -881,101 +872,20 @@
         </w:rPr>
         <w:t>;</w:t>
       </w:r>
-      <w:proofErr w:type="gramEnd"/>
-      <w:r>
-        <w:rPr>
-          <w:rFonts w:cs="Arial"/>
-          <w:rtl/>
-        </w:rPr>
-        <w:t xml:space="preserve"> </w:t>
-      </w:r>
-    </w:p>
-    <w:p>
-      <w:pPr>
-        <w:bidi/>
-      </w:pPr>
-    </w:p>
-    <w:p>
-      <w:pPr>
-        <w:bidi/>
-      </w:pPr>
-      <w:r>
-        <w:t>explict</w:t>
-      </w:r>
-      <w:r>
-        <w:rPr>
-          <w:rFonts w:cs="Arial"/>
-          <w:rtl/>
-        </w:rPr>
-        <w:t xml:space="preserve"> - המרה המתרחשת רק כאשר המתכנת מבקש ודורש </w:t>
-      </w:r>
-      <w:proofErr w:type="gramStart"/>
-      <w:r>
-        <w:rPr>
-          <w:rFonts w:cs="Arial"/>
-          <w:rtl/>
-        </w:rPr>
-        <w:t>זאת ,</w:t>
-      </w:r>
-      <w:proofErr w:type="gramEnd"/>
-      <w:r>
-        <w:rPr>
-          <w:rFonts w:cs="Arial"/>
-          <w:rtl/>
-        </w:rPr>
-        <w:t xml:space="preserve"> המרה שבה המתכנת חייב להשתמש באופרטורים או בפונקציות מובנות לצורך ביצוע ההמרה.</w:t>
-      </w:r>
-    </w:p>
-    <w:p>
-      <w:pPr>
-        <w:bidi/>
-      </w:pPr>
-    </w:p>
-    <w:p>
-      <w:pPr>
-        <w:bidi/>
-      </w:pPr>
-      <w:r>
-        <w:t xml:space="preserve">double num1 = </w:t>
-      </w:r>
-      <w:proofErr w:type="gramStart"/>
-      <w:r>
-        <w:t>3.14</w:t>
-      </w:r>
-      <w:r>
-        <w:rPr>
-          <w:rFonts w:cs="Arial"/>
-          <w:rtl/>
-        </w:rPr>
-        <w:t>;</w:t>
-      </w:r>
-      <w:proofErr w:type="gramEnd"/>
-    </w:p>
-    <w:p>
-      <w:pPr>
-        <w:bidi/>
-      </w:pPr>
-      <w:r>
-        <w:t>int num2 = static_cast&lt;int&gt;(num1</w:t>
-      </w:r>
-      <w:proofErr w:type="gramStart"/>
-      <w:r>
-        <w:t>)</w:t>
-      </w:r>
-      <w:r>
-        <w:rPr>
-          <w:rFonts w:cs="Arial"/>
-          <w:rtl/>
-        </w:rPr>
-        <w:t>;  /</w:t>
-      </w:r>
-      <w:proofErr w:type="gramEnd"/>
-      <w:r>
-        <w:rPr>
-          <w:rFonts w:cs="Arial"/>
-          <w:rtl/>
-        </w:rPr>
-        <w:t>/ המרה מ-</w:t>
+    </w:p>
+    <w:p>
+      <w:pPr>
+        <w:bidi/>
+      </w:pPr>
+      <w:r>
+        <w:t>int num2 = static_cast&lt;int&gt;(num1)</w:t>
+      </w:r>
+      <w:r>
+        <w:rPr>
+          <w:rFonts w:cs="Arial"/>
+          <w:rtl/>
+        </w:rPr>
+        <w:t>;  // המרה מ-</w:t>
       </w:r>
       <w:r>
         <w:t>double</w:t>
@@ -1304,21 +1214,7 @@
         <w:rPr>
           <w:rFonts w:cs="Arial"/>
         </w:rPr>
-        <w:t xml:space="preserve">    T </w:t>
-      </w:r>
-      <w:proofErr w:type="gramStart"/>
-      <w:r>
-        <w:rPr>
-          <w:rFonts w:cs="Arial"/>
-        </w:rPr>
-        <w:t>data[</w:t>
-      </w:r>
-      <w:proofErr w:type="gramEnd"/>
-      <w:r>
-        <w:rPr>
-          <w:rFonts w:cs="Arial"/>
-        </w:rPr>
-        <w:t>ROWS][COLS];</w:t>
+        <w:t xml:space="preserve">    T data[ROWS][COLS];</w:t>
       </w:r>
     </w:p>
     <w:p>
@@ -1344,21 +1240,7 @@
         <w:rPr>
           <w:rFonts w:cs="Arial"/>
         </w:rPr>
-        <w:t xml:space="preserve">    </w:t>
-      </w:r>
-      <w:proofErr w:type="gramStart"/>
-      <w:r>
-        <w:rPr>
-          <w:rFonts w:cs="Arial"/>
-        </w:rPr>
-        <w:t>Matrix(</w:t>
-      </w:r>
-      <w:proofErr w:type="gramEnd"/>
-      <w:r>
-        <w:rPr>
-          <w:rFonts w:cs="Arial"/>
-        </w:rPr>
-        <w:t>) {</w:t>
+        <w:t xml:space="preserve">    Matrix() {</w:t>
       </w:r>
     </w:p>
     <w:p>
@@ -1397,21 +1279,7 @@
         <w:rPr>
           <w:rFonts w:cs="Arial"/>
         </w:rPr>
-        <w:t xml:space="preserve">                data[i][j] = </w:t>
-      </w:r>
-      <w:proofErr w:type="gramStart"/>
-      <w:r>
-        <w:rPr>
-          <w:rFonts w:cs="Arial"/>
-        </w:rPr>
-        <w:t>T(</w:t>
-      </w:r>
-      <w:proofErr w:type="gramEnd"/>
-      <w:r>
-        <w:rPr>
-          <w:rFonts w:cs="Arial"/>
-        </w:rPr>
-        <w:t>);</w:t>
+        <w:t xml:space="preserve">                data[i][j] = T();</w:t>
       </w:r>
     </w:p>
     <w:p>
@@ -1444,117 +1312,59 @@
         <w:rPr>
           <w:rFonts w:cs="Arial"/>
         </w:rPr>
-        <w:t xml:space="preserve">    </w:t>
-      </w:r>
-      <w:proofErr w:type="gramStart"/>
-      <w:r>
-        <w:rPr>
-          <w:rFonts w:cs="Arial"/>
-        </w:rPr>
-        <w:t>Matrix(</w:t>
-      </w:r>
-      <w:proofErr w:type="gramEnd"/>
-      <w:r>
-        <w:rPr>
-          <w:rFonts w:cs="Arial"/>
-        </w:rPr>
-        <w:t>std::initializer_list&lt;std::initializer_list&lt;T&gt;&gt; init) {</w:t>
-      </w:r>
-    </w:p>
-    <w:p>
-      <w:pPr>
-        <w:rPr>
-          <w:rFonts w:cs="Arial"/>
-        </w:rPr>
-      </w:pPr>
-      <w:r>
-        <w:rPr>
-          <w:rFonts w:cs="Arial"/>
-        </w:rPr>
-        <w:t xml:space="preserve">        int i = </w:t>
-      </w:r>
-      <w:proofErr w:type="gramStart"/>
-      <w:r>
-        <w:rPr>
-          <w:rFonts w:cs="Arial"/>
-        </w:rPr>
-        <w:t>0;</w:t>
-      </w:r>
-      <w:proofErr w:type="gramEnd"/>
-    </w:p>
-    <w:p>
-      <w:pPr>
-        <w:rPr>
-          <w:rFonts w:cs="Arial"/>
-        </w:rPr>
-      </w:pPr>
-      <w:r>
-        <w:rPr>
-          <w:rFonts w:cs="Arial"/>
-        </w:rPr>
-        <w:t xml:space="preserve">        for (auto </w:t>
-      </w:r>
-      <w:proofErr w:type="gramStart"/>
-      <w:r>
-        <w:rPr>
-          <w:rFonts w:cs="Arial"/>
-        </w:rPr>
-        <w:t>row :</w:t>
-      </w:r>
-      <w:proofErr w:type="gramEnd"/>
-      <w:r>
-        <w:rPr>
-          <w:rFonts w:cs="Arial"/>
-        </w:rPr>
-        <w:t xml:space="preserve"> init) {</w:t>
-      </w:r>
-    </w:p>
-    <w:p>
-      <w:pPr>
-        <w:rPr>
-          <w:rFonts w:cs="Arial"/>
-        </w:rPr>
-      </w:pPr>
-      <w:r>
-        <w:rPr>
-          <w:rFonts w:cs="Arial"/>
-        </w:rPr>
-        <w:t xml:space="preserve">            int j = </w:t>
-      </w:r>
-      <w:proofErr w:type="gramStart"/>
-      <w:r>
-        <w:rPr>
-          <w:rFonts w:cs="Arial"/>
-        </w:rPr>
-        <w:t>0;</w:t>
-      </w:r>
-      <w:proofErr w:type="gramEnd"/>
-    </w:p>
-    <w:p>
-      <w:pPr>
-        <w:rPr>
-          <w:rFonts w:cs="Arial"/>
-        </w:rPr>
-      </w:pPr>
-      <w:r>
-        <w:rPr>
-          <w:rFonts w:cs="Arial"/>
-        </w:rPr>
-        <w:t xml:space="preserve">            for (auto </w:t>
-      </w:r>
-      <w:proofErr w:type="gramStart"/>
-      <w:r>
-        <w:rPr>
-          <w:rFonts w:cs="Arial"/>
-        </w:rPr>
-        <w:t>elem :</w:t>
-      </w:r>
-      <w:proofErr w:type="gramEnd"/>
-      <w:r>
-        <w:rPr>
-          <w:rFonts w:cs="Arial"/>
-        </w:rPr>
-        <w:t xml:space="preserve"> row) {</w:t>
+        <w:t xml:space="preserve">    Matrix(std::initializer_list&lt;std::initializer_list&lt;T&gt;&gt; init) {</w:t>
+      </w:r>
+    </w:p>
+    <w:p>
+      <w:pPr>
+        <w:rPr>
+          <w:rFonts w:cs="Arial"/>
+        </w:rPr>
+      </w:pPr>
+      <w:r>
+        <w:rPr>
+          <w:rFonts w:cs="Arial"/>
+        </w:rPr>
+        <w:t xml:space="preserve">        int i = 0;</w:t>
+      </w:r>
+    </w:p>
+    <w:p>
+      <w:pPr>
+        <w:rPr>
+          <w:rFonts w:cs="Arial"/>
+        </w:rPr>
+      </w:pPr>
+      <w:r>
+        <w:rPr>
+          <w:rFonts w:cs="Arial"/>
+        </w:rPr>
+        <w:t xml:space="preserve">        for (auto row : init) {</w:t>
+      </w:r>
+    </w:p>
+    <w:p>
+      <w:pPr>
+        <w:rPr>
+          <w:rFonts w:cs="Arial"/>
+        </w:rPr>
+      </w:pPr>
+      <w:r>
+        <w:rPr>
+          <w:rFonts w:cs="Arial"/>
+        </w:rPr>
+        <w:t xml:space="preserve">            int j = 0;</w:t>
+      </w:r>
+    </w:p>
+    <w:p>
+      <w:pPr>
+        <w:rPr>
+          <w:rFonts w:cs="Arial"/>
+        </w:rPr>
+      </w:pPr>
+      <w:r>
+        <w:rPr>
+          <w:rFonts w:cs="Arial"/>
+        </w:rPr>
+        <w:t xml:space="preserve">            for (auto elem : row) {</w:t>
       </w:r>
     </w:p>
     <w:p>
@@ -1580,16 +1390,8 @@
         <w:rPr>
           <w:rFonts w:cs="Arial"/>
         </w:rPr>
-        <w:t xml:space="preserve">                    data[i][j] = </w:t>
-      </w:r>
-      <w:proofErr w:type="gramStart"/>
-      <w:r>
-        <w:rPr>
-          <w:rFonts w:cs="Arial"/>
-        </w:rPr>
-        <w:t>elem;</w:t>
-      </w:r>
-      <w:proofErr w:type="gramEnd"/>
+        <w:t xml:space="preserve">                    data[i][j] = elem;</w:t>
+      </w:r>
     </w:p>
     <w:p>
       <w:pPr>
@@ -1614,16 +1416,8 @@
         <w:rPr>
           <w:rFonts w:cs="Arial"/>
         </w:rPr>
-        <w:t xml:space="preserve">                ++</w:t>
-      </w:r>
-      <w:proofErr w:type="gramStart"/>
-      <w:r>
-        <w:rPr>
-          <w:rFonts w:cs="Arial"/>
-        </w:rPr>
-        <w:t>j;</w:t>
-      </w:r>
-      <w:proofErr w:type="gramEnd"/>
+        <w:t xml:space="preserve">                ++j;</w:t>
+      </w:r>
     </w:p>
     <w:p>
       <w:pPr>
@@ -1648,16 +1442,8 @@
         <w:rPr>
           <w:rFonts w:cs="Arial"/>
         </w:rPr>
-        <w:t xml:space="preserve">            ++</w:t>
-      </w:r>
-      <w:proofErr w:type="gramStart"/>
-      <w:r>
-        <w:rPr>
-          <w:rFonts w:cs="Arial"/>
-        </w:rPr>
-        <w:t>i;</w:t>
-      </w:r>
-      <w:proofErr w:type="gramEnd"/>
+        <w:t xml:space="preserve">            ++i;</w:t>
+      </w:r>
     </w:p>
     <w:p>
       <w:pPr>
@@ -1729,37 +1515,21 @@
         <w:rPr>
           <w:rFonts w:cs="Arial"/>
         </w:rPr>
-        <w:t xml:space="preserve">        Matrix&amp; </w:t>
-      </w:r>
-      <w:proofErr w:type="gramStart"/>
-      <w:r>
-        <w:rPr>
-          <w:rFonts w:cs="Arial"/>
-        </w:rPr>
-        <w:t>matrix;</w:t>
-      </w:r>
-      <w:proofErr w:type="gramEnd"/>
-    </w:p>
-    <w:p>
-      <w:pPr>
-        <w:rPr>
-          <w:rFonts w:cs="Arial"/>
-        </w:rPr>
-      </w:pPr>
-      <w:r>
-        <w:rPr>
-          <w:rFonts w:cs="Arial"/>
-        </w:rPr>
-        <w:t xml:space="preserve">        int row, </w:t>
-      </w:r>
-      <w:proofErr w:type="gramStart"/>
-      <w:r>
-        <w:rPr>
-          <w:rFonts w:cs="Arial"/>
-        </w:rPr>
-        <w:t>col;</w:t>
-      </w:r>
-      <w:proofErr w:type="gramEnd"/>
+        <w:t xml:space="preserve">        Matrix&amp; matrix;</w:t>
+      </w:r>
+    </w:p>
+    <w:p>
+      <w:pPr>
+        <w:rPr>
+          <w:rFonts w:cs="Arial"/>
+        </w:rPr>
+      </w:pPr>
+      <w:r>
+        <w:rPr>
+          <w:rFonts w:cs="Arial"/>
+        </w:rPr>
+        <w:t xml:space="preserve">        int row, col;</w:t>
+      </w:r>
     </w:p>
     <w:p>
       <w:pPr>
@@ -1784,48 +1554,20 @@
         <w:rPr>
           <w:rFonts w:cs="Arial"/>
         </w:rPr>
-        <w:t xml:space="preserve">        </w:t>
-      </w:r>
-      <w:proofErr w:type="gramStart"/>
-      <w:r>
-        <w:rPr>
-          <w:rFonts w:cs="Arial"/>
-        </w:rPr>
-        <w:t>Iterator(</w:t>
-      </w:r>
-      <w:proofErr w:type="gramEnd"/>
-      <w:r>
-        <w:rPr>
-          <w:rFonts w:cs="Arial"/>
-        </w:rPr>
-        <w:t>Matrix&amp; matrix, int row, int col) : matrix(matrix), row(row), col(col) {}</w:t>
-      </w:r>
-    </w:p>
-    <w:p>
-      <w:pPr>
-        <w:rPr>
-          <w:rFonts w:cs="Arial"/>
-        </w:rPr>
-      </w:pPr>
-      <w:r>
-        <w:rPr>
-          <w:rFonts w:cs="Arial"/>
-        </w:rPr>
-        <w:t xml:space="preserve">        Iterator&amp; operator+</w:t>
-      </w:r>
-      <w:proofErr w:type="gramStart"/>
-      <w:r>
-        <w:rPr>
-          <w:rFonts w:cs="Arial"/>
-        </w:rPr>
-        <w:t>+(</w:t>
-      </w:r>
-      <w:proofErr w:type="gramEnd"/>
-      <w:r>
-        <w:rPr>
-          <w:rFonts w:cs="Arial"/>
-        </w:rPr>
-        <w:t>) {</w:t>
+        <w:t xml:space="preserve">        Iterator(Matrix&amp; matrix, int row, int col) : matrix(matrix), row(row), col(col) {}</w:t>
+      </w:r>
+    </w:p>
+    <w:p>
+      <w:pPr>
+        <w:rPr>
+          <w:rFonts w:cs="Arial"/>
+        </w:rPr>
+      </w:pPr>
+      <w:r>
+        <w:rPr>
+          <w:rFonts w:cs="Arial"/>
+        </w:rPr>
+        <w:t xml:space="preserve">        Iterator&amp; operator++() {</w:t>
       </w:r>
     </w:p>
     <w:p>
@@ -1851,37 +1593,21 @@
         <w:rPr>
           <w:rFonts w:cs="Arial"/>
         </w:rPr>
-        <w:t xml:space="preserve">                col = </w:t>
-      </w:r>
-      <w:proofErr w:type="gramStart"/>
-      <w:r>
-        <w:rPr>
-          <w:rFonts w:cs="Arial"/>
-        </w:rPr>
-        <w:t>0;</w:t>
-      </w:r>
-      <w:proofErr w:type="gramEnd"/>
-    </w:p>
-    <w:p>
-      <w:pPr>
-        <w:rPr>
-          <w:rFonts w:cs="Arial"/>
-        </w:rPr>
-      </w:pPr>
-      <w:r>
-        <w:rPr>
-          <w:rFonts w:cs="Arial"/>
-        </w:rPr>
-        <w:t xml:space="preserve">                ++</w:t>
-      </w:r>
-      <w:proofErr w:type="gramStart"/>
-      <w:r>
-        <w:rPr>
-          <w:rFonts w:cs="Arial"/>
-        </w:rPr>
-        <w:t>row;</w:t>
-      </w:r>
-      <w:proofErr w:type="gramEnd"/>
+        <w:t xml:space="preserve">                col = 0;</w:t>
+      </w:r>
+    </w:p>
+    <w:p>
+      <w:pPr>
+        <w:rPr>
+          <w:rFonts w:cs="Arial"/>
+        </w:rPr>
+      </w:pPr>
+      <w:r>
+        <w:rPr>
+          <w:rFonts w:cs="Arial"/>
+        </w:rPr>
+        <w:t xml:space="preserve">                ++row;</w:t>
+      </w:r>
     </w:p>
     <w:p>
       <w:pPr>
@@ -1906,16 +1632,8 @@
         <w:rPr>
           <w:rFonts w:cs="Arial"/>
         </w:rPr>
-        <w:t xml:space="preserve">            return *</w:t>
-      </w:r>
-      <w:proofErr w:type="gramStart"/>
-      <w:r>
-        <w:rPr>
-          <w:rFonts w:cs="Arial"/>
-        </w:rPr>
-        <w:t>this;</w:t>
-      </w:r>
-      <w:proofErr w:type="gramEnd"/>
+        <w:t xml:space="preserve">            return *this;</w:t>
+      </w:r>
     </w:p>
     <w:p>
       <w:pPr>
@@ -1940,48 +1658,20 @@
         <w:rPr>
           <w:rFonts w:cs="Arial"/>
         </w:rPr>
-        <w:t xml:space="preserve">        bool </w:t>
-      </w:r>
-      <w:proofErr w:type="gramStart"/>
-      <w:r>
-        <w:rPr>
-          <w:rFonts w:cs="Arial"/>
-        </w:rPr>
-        <w:t>operator!=</w:t>
-      </w:r>
-      <w:proofErr w:type="gramEnd"/>
-      <w:r>
-        <w:rPr>
-          <w:rFonts w:cs="Arial"/>
-        </w:rPr>
-        <w:t>(const Iterator&amp; other) const {</w:t>
-      </w:r>
-    </w:p>
-    <w:p>
-      <w:pPr>
-        <w:rPr>
-          <w:rFonts w:cs="Arial"/>
-        </w:rPr>
-      </w:pPr>
-      <w:r>
-        <w:rPr>
-          <w:rFonts w:cs="Arial"/>
-        </w:rPr>
-        <w:t xml:space="preserve">            return </w:t>
-      </w:r>
-      <w:proofErr w:type="gramStart"/>
-      <w:r>
-        <w:rPr>
-          <w:rFonts w:cs="Arial"/>
-        </w:rPr>
-        <w:t>row !</w:t>
-      </w:r>
-      <w:proofErr w:type="gramEnd"/>
-      <w:r>
-        <w:rPr>
-          <w:rFonts w:cs="Arial"/>
-        </w:rPr>
-        <w:t>= other.row || col != other.col;</w:t>
+        <w:t xml:space="preserve">        bool operator!=(const Iterator&amp; other) const {</w:t>
+      </w:r>
+    </w:p>
+    <w:p>
+      <w:pPr>
+        <w:rPr>
+          <w:rFonts w:cs="Arial"/>
+        </w:rPr>
+      </w:pPr>
+      <w:r>
+        <w:rPr>
+          <w:rFonts w:cs="Arial"/>
+        </w:rPr>
+        <w:t xml:space="preserve">            return row != other.row || col != other.col;</w:t>
       </w:r>
     </w:p>
     <w:p>
@@ -2020,16 +1710,8 @@
         <w:rPr>
           <w:rFonts w:cs="Arial"/>
         </w:rPr>
-        <w:t xml:space="preserve">            return matrix.data[row][col</w:t>
-      </w:r>
-      <w:proofErr w:type="gramStart"/>
-      <w:r>
-        <w:rPr>
-          <w:rFonts w:cs="Arial"/>
-        </w:rPr>
-        <w:t>];</w:t>
-      </w:r>
-      <w:proofErr w:type="gramEnd"/>
+        <w:t xml:space="preserve">            return matrix.data[row][col];</w:t>
+      </w:r>
     </w:p>
     <w:p>
       <w:pPr>
@@ -2074,48 +1756,20 @@
         <w:rPr>
           <w:rFonts w:cs="Arial"/>
         </w:rPr>
-        <w:t xml:space="preserve">    Iterator </w:t>
-      </w:r>
-      <w:proofErr w:type="gramStart"/>
-      <w:r>
-        <w:rPr>
-          <w:rFonts w:cs="Arial"/>
-        </w:rPr>
-        <w:t>begin(</w:t>
-      </w:r>
-      <w:proofErr w:type="gramEnd"/>
-      <w:r>
-        <w:rPr>
-          <w:rFonts w:cs="Arial"/>
-        </w:rPr>
-        <w:t>) { return Iterator(*this, 0, 0); }</w:t>
-      </w:r>
-    </w:p>
-    <w:p>
-      <w:pPr>
-        <w:rPr>
-          <w:rFonts w:cs="Arial"/>
-        </w:rPr>
-      </w:pPr>
-      <w:r>
-        <w:rPr>
-          <w:rFonts w:cs="Arial"/>
-        </w:rPr>
-        <w:t xml:space="preserve">    Iterator </w:t>
-      </w:r>
-      <w:proofErr w:type="gramStart"/>
-      <w:r>
-        <w:rPr>
-          <w:rFonts w:cs="Arial"/>
-        </w:rPr>
-        <w:t>end(</w:t>
-      </w:r>
-      <w:proofErr w:type="gramEnd"/>
-      <w:r>
-        <w:rPr>
-          <w:rFonts w:cs="Arial"/>
-        </w:rPr>
-        <w:t>) { return Iterator(*this, ROWS, 0); }</w:t>
+        <w:t xml:space="preserve">    Iterator begin() { return Iterator(*this, 0, 0); }</w:t>
+      </w:r>
+    </w:p>
+    <w:p>
+      <w:pPr>
+        <w:rPr>
+          <w:rFonts w:cs="Arial"/>
+        </w:rPr>
+      </w:pPr>
+      <w:r>
+        <w:rPr>
+          <w:rFonts w:cs="Arial"/>
+        </w:rPr>
+        <w:t xml:space="preserve">    Iterator end() { return Iterator(*this, ROWS, 0); }</w:t>
       </w:r>
     </w:p>
     <w:p>
@@ -2161,16 +1815,8 @@
         <w:rPr>
           <w:rFonts w:cs="Arial"/>
         </w:rPr>
-        <w:t xml:space="preserve">        Matrix&amp; </w:t>
-      </w:r>
-      <w:proofErr w:type="gramStart"/>
-      <w:r>
-        <w:rPr>
-          <w:rFonts w:cs="Arial"/>
-        </w:rPr>
-        <w:t>matrix;</w:t>
-      </w:r>
-      <w:proofErr w:type="gramEnd"/>
+        <w:t xml:space="preserve">        Matrix&amp; matrix;</w:t>
+      </w:r>
     </w:p>
     <w:p>
       <w:pPr>
@@ -2183,16 +1829,8 @@
           <w:rFonts w:cs="Arial"/>
         </w:rPr>
         <w:lastRenderedPageBreak/>
-        <w:t xml:space="preserve">        int row, </w:t>
-      </w:r>
-      <w:proofErr w:type="gramStart"/>
-      <w:r>
-        <w:rPr>
-          <w:rFonts w:cs="Arial"/>
-        </w:rPr>
-        <w:t>col;</w:t>
-      </w:r>
-      <w:proofErr w:type="gramEnd"/>
+        <w:t xml:space="preserve">        int row, col;</w:t>
+      </w:r>
     </w:p>
     <w:p>
       <w:pPr>
@@ -2217,48 +1855,20 @@
         <w:rPr>
           <w:rFonts w:cs="Arial"/>
         </w:rPr>
-        <w:t xml:space="preserve">        </w:t>
-      </w:r>
-      <w:proofErr w:type="gramStart"/>
-      <w:r>
-        <w:rPr>
-          <w:rFonts w:cs="Arial"/>
-        </w:rPr>
-        <w:t>ColIterator(</w:t>
-      </w:r>
-      <w:proofErr w:type="gramEnd"/>
-      <w:r>
-        <w:rPr>
-          <w:rFonts w:cs="Arial"/>
-        </w:rPr>
-        <w:t>Matrix&amp; matrix, int row, int col) : matrix(matrix), row(row), col(col) {}</w:t>
-      </w:r>
-    </w:p>
-    <w:p>
-      <w:pPr>
-        <w:rPr>
-          <w:rFonts w:cs="Arial"/>
-        </w:rPr>
-      </w:pPr>
-      <w:r>
-        <w:rPr>
-          <w:rFonts w:cs="Arial"/>
-        </w:rPr>
-        <w:t xml:space="preserve">        ColIterator&amp; operator+</w:t>
-      </w:r>
-      <w:proofErr w:type="gramStart"/>
-      <w:r>
-        <w:rPr>
-          <w:rFonts w:cs="Arial"/>
-        </w:rPr>
-        <w:t>+(</w:t>
-      </w:r>
-      <w:proofErr w:type="gramEnd"/>
-      <w:r>
-        <w:rPr>
-          <w:rFonts w:cs="Arial"/>
-        </w:rPr>
-        <w:t>) {</w:t>
+        <w:t xml:space="preserve">        ColIterator(Matrix&amp; matrix, int row, int col) : matrix(matrix), row(row), col(col) {}</w:t>
+      </w:r>
+    </w:p>
+    <w:p>
+      <w:pPr>
+        <w:rPr>
+          <w:rFonts w:cs="Arial"/>
+        </w:rPr>
+      </w:pPr>
+      <w:r>
+        <w:rPr>
+          <w:rFonts w:cs="Arial"/>
+        </w:rPr>
+        <w:t xml:space="preserve">        ColIterator&amp; operator++() {</w:t>
       </w:r>
     </w:p>
     <w:p>
@@ -2284,37 +1894,21 @@
         <w:rPr>
           <w:rFonts w:cs="Arial"/>
         </w:rPr>
-        <w:t xml:space="preserve">                row = </w:t>
-      </w:r>
-      <w:proofErr w:type="gramStart"/>
-      <w:r>
-        <w:rPr>
-          <w:rFonts w:cs="Arial"/>
-        </w:rPr>
-        <w:t>0;</w:t>
-      </w:r>
-      <w:proofErr w:type="gramEnd"/>
-    </w:p>
-    <w:p>
-      <w:pPr>
-        <w:rPr>
-          <w:rFonts w:cs="Arial"/>
-        </w:rPr>
-      </w:pPr>
-      <w:r>
-        <w:rPr>
-          <w:rFonts w:cs="Arial"/>
-        </w:rPr>
-        <w:t xml:space="preserve">                ++</w:t>
-      </w:r>
-      <w:proofErr w:type="gramStart"/>
-      <w:r>
-        <w:rPr>
-          <w:rFonts w:cs="Arial"/>
-        </w:rPr>
-        <w:t>col;</w:t>
-      </w:r>
-      <w:proofErr w:type="gramEnd"/>
+        <w:t xml:space="preserve">                row = 0;</w:t>
+      </w:r>
+    </w:p>
+    <w:p>
+      <w:pPr>
+        <w:rPr>
+          <w:rFonts w:cs="Arial"/>
+        </w:rPr>
+      </w:pPr>
+      <w:r>
+        <w:rPr>
+          <w:rFonts w:cs="Arial"/>
+        </w:rPr>
+        <w:t xml:space="preserve">                ++col;</w:t>
+      </w:r>
     </w:p>
     <w:p>
       <w:pPr>
@@ -2339,16 +1933,8 @@
         <w:rPr>
           <w:rFonts w:cs="Arial"/>
         </w:rPr>
-        <w:t xml:space="preserve">            return *</w:t>
-      </w:r>
-      <w:proofErr w:type="gramStart"/>
-      <w:r>
-        <w:rPr>
-          <w:rFonts w:cs="Arial"/>
-        </w:rPr>
-        <w:t>this;</w:t>
-      </w:r>
-      <w:proofErr w:type="gramEnd"/>
+        <w:t xml:space="preserve">            return *this;</w:t>
+      </w:r>
     </w:p>
     <w:p>
       <w:pPr>
@@ -2373,48 +1959,20 @@
         <w:rPr>
           <w:rFonts w:cs="Arial"/>
         </w:rPr>
-        <w:t xml:space="preserve">        bool </w:t>
-      </w:r>
-      <w:proofErr w:type="gramStart"/>
-      <w:r>
-        <w:rPr>
-          <w:rFonts w:cs="Arial"/>
-        </w:rPr>
-        <w:t>operator!=</w:t>
-      </w:r>
-      <w:proofErr w:type="gramEnd"/>
-      <w:r>
-        <w:rPr>
-          <w:rFonts w:cs="Arial"/>
-        </w:rPr>
-        <w:t>(const ColIterator&amp; other) const {</w:t>
-      </w:r>
-    </w:p>
-    <w:p>
-      <w:pPr>
-        <w:rPr>
-          <w:rFonts w:cs="Arial"/>
-        </w:rPr>
-      </w:pPr>
-      <w:r>
-        <w:rPr>
-          <w:rFonts w:cs="Arial"/>
-        </w:rPr>
-        <w:t xml:space="preserve">            return </w:t>
-      </w:r>
-      <w:proofErr w:type="gramStart"/>
-      <w:r>
-        <w:rPr>
-          <w:rFonts w:cs="Arial"/>
-        </w:rPr>
-        <w:t>row !</w:t>
-      </w:r>
-      <w:proofErr w:type="gramEnd"/>
-      <w:r>
-        <w:rPr>
-          <w:rFonts w:cs="Arial"/>
-        </w:rPr>
-        <w:t>= other.row || col != other.col;</w:t>
+        <w:t xml:space="preserve">        bool operator!=(const ColIterator&amp; other) const {</w:t>
+      </w:r>
+    </w:p>
+    <w:p>
+      <w:pPr>
+        <w:rPr>
+          <w:rFonts w:cs="Arial"/>
+        </w:rPr>
+      </w:pPr>
+      <w:r>
+        <w:rPr>
+          <w:rFonts w:cs="Arial"/>
+        </w:rPr>
+        <w:t xml:space="preserve">            return row != other.row || col != other.col;</w:t>
       </w:r>
     </w:p>
     <w:p>
@@ -2453,16 +2011,8 @@
         <w:rPr>
           <w:rFonts w:cs="Arial"/>
         </w:rPr>
-        <w:t xml:space="preserve">            return matrix.data[row][col</w:t>
-      </w:r>
-      <w:proofErr w:type="gramStart"/>
-      <w:r>
-        <w:rPr>
-          <w:rFonts w:cs="Arial"/>
-        </w:rPr>
-        <w:t>];</w:t>
-      </w:r>
-      <w:proofErr w:type="gramEnd"/>
+        <w:t xml:space="preserve">            return matrix.data[row][col];</w:t>
+      </w:r>
     </w:p>
     <w:p>
       <w:pPr>
@@ -2507,48 +2057,20 @@
         <w:rPr>
           <w:rFonts w:cs="Arial"/>
         </w:rPr>
-        <w:t xml:space="preserve">    ColIterator </w:t>
-      </w:r>
-      <w:proofErr w:type="gramStart"/>
-      <w:r>
-        <w:rPr>
-          <w:rFonts w:cs="Arial"/>
-        </w:rPr>
-        <w:t>colsBegin(</w:t>
-      </w:r>
-      <w:proofErr w:type="gramEnd"/>
-      <w:r>
-        <w:rPr>
-          <w:rFonts w:cs="Arial"/>
-        </w:rPr>
-        <w:t>) { return ColIterator(*this, 0, 0); }</w:t>
-      </w:r>
-    </w:p>
-    <w:p>
-      <w:pPr>
-        <w:rPr>
-          <w:rFonts w:cs="Arial"/>
-        </w:rPr>
-      </w:pPr>
-      <w:r>
-        <w:rPr>
-          <w:rFonts w:cs="Arial"/>
-        </w:rPr>
-        <w:t xml:space="preserve">    ColIterator </w:t>
-      </w:r>
-      <w:proofErr w:type="gramStart"/>
-      <w:r>
-        <w:rPr>
-          <w:rFonts w:cs="Arial"/>
-        </w:rPr>
-        <w:t>colsEnd(</w:t>
-      </w:r>
-      <w:proofErr w:type="gramEnd"/>
-      <w:r>
-        <w:rPr>
-          <w:rFonts w:cs="Arial"/>
-        </w:rPr>
-        <w:t>) { return ColIterator(*this, 0, COLS); }</w:t>
+        <w:t xml:space="preserve">    ColIterator colsBegin() { return ColIterator(*this, 0, 0); }</w:t>
+      </w:r>
+    </w:p>
+    <w:p>
+      <w:pPr>
+        <w:rPr>
+          <w:rFonts w:cs="Arial"/>
+        </w:rPr>
+      </w:pPr>
+      <w:r>
+        <w:rPr>
+          <w:rFonts w:cs="Arial"/>
+        </w:rPr>
+        <w:t xml:space="preserve">    ColIterator colsEnd() { return ColIterator(*this, 0, COLS); }</w:t>
       </w:r>
     </w:p>
     <w:p>
@@ -2581,21 +2103,7 @@
         <w:rPr>
           <w:rFonts w:cs="Arial"/>
         </w:rPr>
-        <w:t xml:space="preserve">int </w:t>
-      </w:r>
-      <w:proofErr w:type="gramStart"/>
-      <w:r>
-        <w:rPr>
-          <w:rFonts w:cs="Arial"/>
-        </w:rPr>
-        <w:t>main(</w:t>
-      </w:r>
-      <w:proofErr w:type="gramEnd"/>
-      <w:r>
-        <w:rPr>
-          <w:rFonts w:cs="Arial"/>
-        </w:rPr>
-        <w:t>) {</w:t>
+        <w:t>int main() {</w:t>
       </w:r>
     </w:p>
     <w:p>
@@ -2681,75 +2189,33 @@
           <w:rFonts w:cs="Arial"/>
         </w:rPr>
         <w:lastRenderedPageBreak/>
-        <w:t xml:space="preserve">    </w:t>
-      </w:r>
-      <w:proofErr w:type="gramStart"/>
-      <w:r>
-        <w:rPr>
-          <w:rFonts w:cs="Arial"/>
-        </w:rPr>
-        <w:t>std::</w:t>
-      </w:r>
-      <w:proofErr w:type="gramEnd"/>
-      <w:r>
-        <w:rPr>
-          <w:rFonts w:cs="Arial"/>
-        </w:rPr>
-        <w:t>cout &lt;&lt; "Matrix elements by rows: ";</w:t>
-      </w:r>
-    </w:p>
-    <w:p>
-      <w:pPr>
-        <w:rPr>
-          <w:rFonts w:cs="Arial"/>
-        </w:rPr>
-      </w:pPr>
-      <w:r>
-        <w:rPr>
-          <w:rFonts w:cs="Arial"/>
-        </w:rPr>
-        <w:t xml:space="preserve">    for (auto it = </w:t>
-      </w:r>
-      <w:proofErr w:type="gramStart"/>
-      <w:r>
-        <w:rPr>
-          <w:rFonts w:cs="Arial"/>
-        </w:rPr>
-        <w:t>matrix.begin</w:t>
-      </w:r>
-      <w:proofErr w:type="gramEnd"/>
-      <w:r>
-        <w:rPr>
-          <w:rFonts w:cs="Arial"/>
-        </w:rPr>
-        <w:t>(); it != matrix.end(); ++it) {</w:t>
-      </w:r>
-    </w:p>
-    <w:p>
-      <w:pPr>
-        <w:rPr>
-          <w:rFonts w:cs="Arial"/>
-        </w:rPr>
-      </w:pPr>
-      <w:r>
-        <w:rPr>
-          <w:rFonts w:cs="Arial"/>
-        </w:rPr>
-        <w:t xml:space="preserve">        </w:t>
-      </w:r>
-      <w:proofErr w:type="gramStart"/>
-      <w:r>
-        <w:rPr>
-          <w:rFonts w:cs="Arial"/>
-        </w:rPr>
-        <w:t>std::</w:t>
-      </w:r>
-      <w:proofErr w:type="gramEnd"/>
-      <w:r>
-        <w:rPr>
-          <w:rFonts w:cs="Arial"/>
-        </w:rPr>
-        <w:t>cout &lt;&lt; *it &lt;&lt; " ";</w:t>
+        <w:t xml:space="preserve">    std::cout &lt;&lt; "Matrix elements by rows: ";</w:t>
+      </w:r>
+    </w:p>
+    <w:p>
+      <w:pPr>
+        <w:rPr>
+          <w:rFonts w:cs="Arial"/>
+        </w:rPr>
+      </w:pPr>
+      <w:r>
+        <w:rPr>
+          <w:rFonts w:cs="Arial"/>
+        </w:rPr>
+        <w:t xml:space="preserve">    for (auto it = matrix.begin(); it != matrix.end(); ++it) {</w:t>
+      </w:r>
+    </w:p>
+    <w:p>
+      <w:pPr>
+        <w:rPr>
+          <w:rFonts w:cs="Arial"/>
+        </w:rPr>
+      </w:pPr>
+      <w:r>
+        <w:rPr>
+          <w:rFonts w:cs="Arial"/>
+        </w:rPr>
+        <w:t xml:space="preserve">        std::cout &lt;&lt; *it &lt;&lt; " ";</w:t>
       </w:r>
     </w:p>
     <w:p>
@@ -2782,75 +2248,33 @@
         <w:rPr>
           <w:rFonts w:cs="Arial"/>
         </w:rPr>
-        <w:t xml:space="preserve">    </w:t>
-      </w:r>
-      <w:proofErr w:type="gramStart"/>
-      <w:r>
-        <w:rPr>
-          <w:rFonts w:cs="Arial"/>
-        </w:rPr>
-        <w:t>std::</w:t>
-      </w:r>
-      <w:proofErr w:type="gramEnd"/>
-      <w:r>
-        <w:rPr>
-          <w:rFonts w:cs="Arial"/>
-        </w:rPr>
-        <w:t>cout &lt;&lt; std::endl &lt;&lt; "Matrix elements by columns: ";</w:t>
-      </w:r>
-    </w:p>
-    <w:p>
-      <w:pPr>
-        <w:rPr>
-          <w:rFonts w:cs="Arial"/>
-        </w:rPr>
-      </w:pPr>
-      <w:r>
-        <w:rPr>
-          <w:rFonts w:cs="Arial"/>
-        </w:rPr>
-        <w:t xml:space="preserve">    for (auto it = </w:t>
-      </w:r>
-      <w:proofErr w:type="gramStart"/>
-      <w:r>
-        <w:rPr>
-          <w:rFonts w:cs="Arial"/>
-        </w:rPr>
-        <w:t>matrix.colsBegin</w:t>
-      </w:r>
-      <w:proofErr w:type="gramEnd"/>
-      <w:r>
-        <w:rPr>
-          <w:rFonts w:cs="Arial"/>
-        </w:rPr>
-        <w:t>(); it != matrix.colsEnd(); ++it) {</w:t>
-      </w:r>
-    </w:p>
-    <w:p>
-      <w:pPr>
-        <w:rPr>
-          <w:rFonts w:cs="Arial"/>
-        </w:rPr>
-      </w:pPr>
-      <w:r>
-        <w:rPr>
-          <w:rFonts w:cs="Arial"/>
-        </w:rPr>
-        <w:t xml:space="preserve">        </w:t>
-      </w:r>
-      <w:proofErr w:type="gramStart"/>
-      <w:r>
-        <w:rPr>
-          <w:rFonts w:cs="Arial"/>
-        </w:rPr>
-        <w:t>std::</w:t>
-      </w:r>
-      <w:proofErr w:type="gramEnd"/>
-      <w:r>
-        <w:rPr>
-          <w:rFonts w:cs="Arial"/>
-        </w:rPr>
-        <w:t>cout &lt;&lt; *it &lt;&lt; " ";</w:t>
+        <w:t xml:space="preserve">    std::cout &lt;&lt; std::endl &lt;&lt; "Matrix elements by columns: ";</w:t>
+      </w:r>
+    </w:p>
+    <w:p>
+      <w:pPr>
+        <w:rPr>
+          <w:rFonts w:cs="Arial"/>
+        </w:rPr>
+      </w:pPr>
+      <w:r>
+        <w:rPr>
+          <w:rFonts w:cs="Arial"/>
+        </w:rPr>
+        <w:t xml:space="preserve">    for (auto it = matrix.colsBegin(); it != matrix.colsEnd(); ++it) {</w:t>
+      </w:r>
+    </w:p>
+    <w:p>
+      <w:pPr>
+        <w:rPr>
+          <w:rFonts w:cs="Arial"/>
+        </w:rPr>
+      </w:pPr>
+      <w:r>
+        <w:rPr>
+          <w:rFonts w:cs="Arial"/>
+        </w:rPr>
+        <w:t xml:space="preserve">        std::cout &lt;&lt; *it &lt;&lt; " ";</w:t>
       </w:r>
     </w:p>
     <w:p>
@@ -2883,141 +2307,186 @@
         <w:rPr>
           <w:rFonts w:cs="Arial"/>
         </w:rPr>
-        <w:t xml:space="preserve">    return </w:t>
-      </w:r>
-      <w:proofErr w:type="gramStart"/>
-      <w:r>
-        <w:rPr>
-          <w:rFonts w:cs="Arial"/>
-        </w:rPr>
-        <w:t>0;</w:t>
-      </w:r>
-      <w:proofErr w:type="gramEnd"/>
-    </w:p>
-    <w:p>
-      <w:pPr>
-        <w:rPr>
-          <w:rFonts w:cs="Arial"/>
-        </w:rPr>
-      </w:pPr>
-    </w:p>
-    <w:p>
-      <w:pPr>
-        <w:rPr>
-          <w:rFonts w:cs="Arial"/>
-        </w:rPr>
-      </w:pPr>
-    </w:p>
-    <w:p>
-      <w:pPr>
-        <w:rPr>
-          <w:rFonts w:cs="Arial"/>
-        </w:rPr>
-      </w:pPr>
-    </w:p>
-    <w:p>
-      <w:pPr>
-        <w:rPr>
-          <w:rFonts w:cs="Arial"/>
-        </w:rPr>
-      </w:pPr>
-    </w:p>
-    <w:p>
-      <w:pPr>
-        <w:rPr>
-          <w:rFonts w:cs="Arial"/>
-        </w:rPr>
-      </w:pPr>
-    </w:p>
-    <w:p>
-      <w:pPr>
-        <w:rPr>
-          <w:rFonts w:cs="Arial"/>
-        </w:rPr>
-      </w:pPr>
-    </w:p>
-    <w:p>
-      <w:pPr>
-        <w:rPr>
-          <w:rFonts w:cs="Arial"/>
-        </w:rPr>
-      </w:pPr>
-    </w:p>
-    <w:p>
-      <w:pPr>
-        <w:rPr>
-          <w:rFonts w:cs="Arial"/>
-        </w:rPr>
-      </w:pPr>
-    </w:p>
-    <w:p>
-      <w:pPr>
-        <w:rPr>
-          <w:rFonts w:cs="Arial"/>
-        </w:rPr>
-      </w:pPr>
-    </w:p>
-    <w:p>
-      <w:pPr>
-        <w:rPr>
-          <w:rFonts w:cs="Arial"/>
-        </w:rPr>
-      </w:pPr>
-    </w:p>
-    <w:p>
-      <w:pPr>
-        <w:rPr>
-          <w:rFonts w:cs="Arial"/>
-        </w:rPr>
-      </w:pPr>
-    </w:p>
-    <w:p>
-      <w:pPr>
-        <w:rPr>
-          <w:rFonts w:cs="Arial"/>
-        </w:rPr>
-      </w:pPr>
-    </w:p>
-    <w:p>
-      <w:pPr>
-        <w:rPr>
-          <w:rFonts w:cs="Arial"/>
-        </w:rPr>
-      </w:pPr>
-    </w:p>
-    <w:p>
-      <w:pPr>
-        <w:rPr>
-          <w:rFonts w:cs="Arial"/>
-        </w:rPr>
-      </w:pPr>
-    </w:p>
-    <w:p>
-      <w:pPr>
-        <w:rPr>
-          <w:rFonts w:cs="Arial"/>
-        </w:rPr>
-      </w:pPr>
-    </w:p>
-    <w:p>
-      <w:pPr>
-        <w:rPr>
-          <w:rFonts w:cs="Arial"/>
-        </w:rPr>
-      </w:pPr>
-    </w:p>
-    <w:p>
-      <w:pPr>
-        <w:rPr>
-          <w:rFonts w:cs="Arial"/>
-        </w:rPr>
-      </w:pPr>
-    </w:p>
-    <w:p>
-      <w:pPr>
-        <w:bidi/>
-        <w:rPr>
-          <w:rFonts w:cs="Arial"/>
+        <w:t xml:space="preserve">    return 0;</w:t>
+      </w:r>
+    </w:p>
+    <w:p>
+      <w:pPr>
+        <w:rPr>
+          <w:rFonts w:cs="Arial"/>
+        </w:rPr>
+      </w:pPr>
+    </w:p>
+    <w:p>
+      <w:pPr>
+        <w:rPr>
+          <w:rFonts w:cs="Arial"/>
+        </w:rPr>
+      </w:pPr>
+    </w:p>
+    <w:p>
+      <w:pPr>
+        <w:rPr>
+          <w:rFonts w:cs="Arial"/>
+        </w:rPr>
+      </w:pPr>
+    </w:p>
+    <w:p>
+      <w:pPr>
+        <w:rPr>
+          <w:rFonts w:cs="Arial"/>
+        </w:rPr>
+      </w:pPr>
+    </w:p>
+    <w:p>
+      <w:pPr>
+        <w:rPr>
+          <w:rFonts w:cs="Arial"/>
+        </w:rPr>
+      </w:pPr>
+    </w:p>
+    <w:p>
+      <w:pPr>
+        <w:rPr>
+          <w:rFonts w:cs="Arial"/>
+        </w:rPr>
+      </w:pPr>
+    </w:p>
+    <w:p>
+      <w:pPr>
+        <w:rPr>
+          <w:rFonts w:cs="Arial"/>
+        </w:rPr>
+      </w:pPr>
+    </w:p>
+    <w:p>
+      <w:pPr>
+        <w:rPr>
+          <w:rFonts w:cs="Arial"/>
+          <w:b/>
+          <w:bCs/>
+          <w:u w:val="single"/>
+          <w:rtl/>
+        </w:rPr>
+      </w:pPr>
+    </w:p>
+    <w:p>
+      <w:pPr>
+        <w:rPr>
+          <w:rFonts w:cs="Arial"/>
+          <w:b/>
+          <w:bCs/>
+          <w:u w:val="single"/>
+          <w:rtl/>
+        </w:rPr>
+      </w:pPr>
+    </w:p>
+    <w:p>
+      <w:pPr>
+        <w:rPr>
+          <w:rFonts w:cs="Arial"/>
+          <w:b/>
+          <w:bCs/>
+          <w:u w:val="single"/>
+          <w:rtl/>
+        </w:rPr>
+      </w:pPr>
+    </w:p>
+    <w:p>
+      <w:pPr>
+        <w:rPr>
+          <w:rFonts w:cs="Arial"/>
+          <w:b/>
+          <w:bCs/>
+          <w:u w:val="single"/>
+          <w:rtl/>
+        </w:rPr>
+      </w:pPr>
+    </w:p>
+    <w:p>
+      <w:pPr>
+        <w:rPr>
+          <w:rFonts w:cs="Arial"/>
+          <w:b/>
+          <w:bCs/>
+          <w:u w:val="single"/>
+          <w:rtl/>
+        </w:rPr>
+      </w:pPr>
+    </w:p>
+    <w:p>
+      <w:pPr>
+        <w:rPr>
+          <w:rFonts w:cs="Arial"/>
+          <w:b/>
+          <w:bCs/>
+          <w:u w:val="single"/>
+          <w:rtl/>
+        </w:rPr>
+      </w:pPr>
+    </w:p>
+    <w:p>
+      <w:pPr>
+        <w:rPr>
+          <w:rFonts w:cs="Arial"/>
+          <w:b/>
+          <w:bCs/>
+          <w:u w:val="single"/>
+          <w:rtl/>
+        </w:rPr>
+      </w:pPr>
+    </w:p>
+    <w:p>
+      <w:pPr>
+        <w:rPr>
+          <w:rFonts w:cs="Arial"/>
+          <w:b/>
+          <w:bCs/>
+          <w:u w:val="single"/>
+          <w:rtl/>
+        </w:rPr>
+      </w:pPr>
+    </w:p>
+    <w:p>
+      <w:pPr>
+        <w:rPr>
+          <w:rFonts w:cs="Arial"/>
+          <w:b/>
+          <w:bCs/>
+          <w:u w:val="single"/>
+          <w:rtl/>
+        </w:rPr>
+      </w:pPr>
+    </w:p>
+    <w:p>
+      <w:pPr>
+        <w:rPr>
+          <w:rFonts w:cs="Arial"/>
+          <w:b/>
+          <w:bCs/>
+          <w:u w:val="single"/>
+          <w:rtl/>
+        </w:rPr>
+      </w:pPr>
+    </w:p>
+    <w:p>
+      <w:pPr>
+        <w:rPr>
+          <w:rFonts w:cs="Arial"/>
+          <w:b/>
+          <w:bCs/>
+          <w:u w:val="single"/>
+          <w:rtl/>
+        </w:rPr>
+      </w:pPr>
+    </w:p>
+    <w:p>
+      <w:pPr>
+        <w:rPr>
+          <w:rFonts w:cs="Arial"/>
+          <w:b/>
+          <w:bCs/>
+          <w:u w:val="single"/>
         </w:rPr>
       </w:pPr>
     </w:p>
@@ -3040,502 +2509,693 @@
           <w:u w:val="single"/>
           <w:rtl/>
         </w:rPr>
+        <w:t>פתרון שאלה 3</w:t>
+      </w:r>
+    </w:p>
+    <w:p>
+      <w:pPr>
+        <w:bidi/>
+        <w:rPr>
+          <w:rtl/>
+        </w:rPr>
+      </w:pPr>
+      <w:r>
+        <w:rPr>
+          <w:rFonts w:hint="cs"/>
+          <w:rtl/>
+        </w:rPr>
+        <w:t>א.</w:t>
+      </w:r>
+    </w:p>
+    <w:p>
+      <w:pPr>
+        <w:bidi/>
+      </w:pPr>
+      <w:r>
+        <w:t>A:</w:t>
+      </w:r>
+    </w:p>
+    <w:p>
+      <w:pPr>
+        <w:bidi/>
+      </w:pPr>
+      <w:r>
+        <w:t>func1: A::func1</w:t>
+      </w:r>
+    </w:p>
+    <w:p>
+      <w:pPr>
+        <w:bidi/>
+      </w:pPr>
+      <w:r>
+        <w:t>func3: A::func3</w:t>
+      </w:r>
+    </w:p>
+    <w:p>
+      <w:pPr>
+        <w:bidi/>
+      </w:pPr>
+      <w:r>
+        <w:t>B:</w:t>
+      </w:r>
+    </w:p>
+    <w:p>
+      <w:pPr>
+        <w:bidi/>
+      </w:pPr>
+      <w:r>
+        <w:t>func1: B::func1</w:t>
+      </w:r>
+    </w:p>
+    <w:p>
+      <w:pPr>
+        <w:bidi/>
+      </w:pPr>
+      <w:r>
+        <w:t>func3: B::func3</w:t>
+      </w:r>
+    </w:p>
+    <w:p>
+      <w:pPr>
+        <w:bidi/>
+      </w:pPr>
+      <w:r>
+        <w:t>func4: B::func4</w:t>
+      </w:r>
+    </w:p>
+    <w:p>
+      <w:pPr>
+        <w:bidi/>
+      </w:pPr>
+      <w:r>
+        <w:t>C:</w:t>
+      </w:r>
+    </w:p>
+    <w:p>
+      <w:pPr>
+        <w:bidi/>
+      </w:pPr>
+      <w:r>
+        <w:t>func1: C::func1</w:t>
+      </w:r>
+    </w:p>
+    <w:p>
+      <w:pPr>
+        <w:bidi/>
+      </w:pPr>
+      <w:r>
+        <w:t>func3: C::func3</w:t>
+      </w:r>
+    </w:p>
+    <w:p>
+      <w:pPr>
+        <w:bidi/>
+      </w:pPr>
+      <w:r>
+        <w:t>func4: B::func4</w:t>
+      </w:r>
+    </w:p>
+    <w:p>
+      <w:pPr>
+        <w:bidi/>
+      </w:pPr>
+      <w:r>
+        <w:t>D:</w:t>
+      </w:r>
+    </w:p>
+    <w:p>
+      <w:pPr>
+        <w:bidi/>
+      </w:pPr>
+      <w:r>
+        <w:t>func1: D::func1</w:t>
+      </w:r>
+    </w:p>
+    <w:p>
+      <w:pPr>
+        <w:bidi/>
+      </w:pPr>
+      <w:r>
+        <w:t>func3: D::func3</w:t>
+      </w:r>
+    </w:p>
+    <w:p>
+      <w:pPr>
+        <w:bidi/>
+        <w:rPr>
+          <w:rtl/>
+        </w:rPr>
+      </w:pPr>
+      <w:r>
+        <w:t>func4: D::func4</w:t>
+      </w:r>
+    </w:p>
+    <w:p>
+      <w:pPr>
+        <w:bidi/>
+      </w:pPr>
+      <w:r>
+        <w:rPr>
+          <w:rFonts w:hint="cs"/>
+          <w:rtl/>
+        </w:rPr>
+        <w:t>ב.</w:t>
+      </w:r>
+    </w:p>
+    <w:p>
+      <w:pPr>
+        <w:bidi/>
+      </w:pPr>
+      <w:r>
+        <w:t>D::func1</w:t>
+      </w:r>
+      <w:r>
+        <w:br/>
+        <w:t>B::func2</w:t>
+      </w:r>
+      <w:r>
+        <w:br/>
+        <w:t>D::func3</w:t>
+      </w:r>
+      <w:r>
+        <w:br/>
+        <w:t>D::func4</w:t>
+      </w:r>
+    </w:p>
+    <w:p>
+      <w:pPr>
+        <w:bidi/>
+      </w:pPr>
+      <w:r>
+        <w:rPr>
+          <w:rFonts w:hint="cs"/>
+          <w:rtl/>
+        </w:rPr>
+        <w:t>ג.</w:t>
+      </w:r>
+    </w:p>
+    <w:p>
+      <w:pPr>
+        <w:bidi/>
+        <w:rPr>
+          <w:rtl/>
+        </w:rPr>
+      </w:pPr>
+      <w:r>
+        <w:rPr>
+          <w:rtl/>
+        </w:rPr>
+        <w:t>מטרת הגדרת פונקציה כוירטואלית</w:t>
+      </w:r>
+      <w:r>
+        <w:rPr>
+          <w:rFonts w:hint="cs"/>
+          <w:rtl/>
+        </w:rPr>
+        <w:t xml:space="preserve"> </w:t>
+      </w:r>
+      <w:r>
+        <w:rPr>
+          <w:rtl/>
+        </w:rPr>
+        <w:t xml:space="preserve">היא לאפשר פולימורפיזם </w:t>
+      </w:r>
+      <w:r>
+        <w:rPr>
+          <w:rFonts w:hint="cs"/>
+          <w:rtl/>
+        </w:rPr>
+        <w:t xml:space="preserve">בזמן </w:t>
+      </w:r>
+      <w:r>
+        <w:rPr>
+          <w:rtl/>
+        </w:rPr>
+        <w:t xml:space="preserve">ריצה. זה מאפשר לקרוא לפונקציות של אובייקטים לפי </w:t>
+      </w:r>
+      <w:r>
+        <w:rPr>
+          <w:rFonts w:hint="cs"/>
+          <w:rtl/>
+        </w:rPr>
+        <w:t>ה</w:t>
+      </w:r>
+      <w:r>
+        <w:rPr>
+          <w:rtl/>
+        </w:rPr>
+        <w:t>סוג בפועל בזמן ריצה, ולא לפי ס</w:t>
+      </w:r>
+      <w:r>
+        <w:rPr>
+          <w:rFonts w:hint="cs"/>
+          <w:rtl/>
+        </w:rPr>
+        <w:t>וג</w:t>
+      </w:r>
+      <w:r>
+        <w:rPr>
+          <w:rtl/>
+        </w:rPr>
+        <w:t xml:space="preserve"> המשתנה שהאובייקט שמור בו</w:t>
+      </w:r>
+      <w:r>
+        <w:t>.</w:t>
+      </w:r>
+    </w:p>
+    <w:p>
+      <w:pPr>
+        <w:bidi/>
+        <w:rPr>
+          <w:rtl/>
+        </w:rPr>
+      </w:pPr>
+      <w:r>
+        <w:rPr>
+          <w:rtl/>
+        </w:rPr>
+        <w:t xml:space="preserve">אם נשכח להגדיר פונקציה כפונקציה וירטואלית כאשר נדרשת הגדרה זו, אזי הקריאות לפונקציה יבוצעו לפי סוג המשתנה ולא לפי סוג האובייקט. כלומר, לא יתבצע פולימורפיזם </w:t>
+      </w:r>
+      <w:r>
+        <w:rPr>
+          <w:rFonts w:hint="cs"/>
+          <w:rtl/>
+        </w:rPr>
+        <w:t xml:space="preserve">בזמן  </w:t>
+      </w:r>
+      <w:r>
+        <w:rPr>
+          <w:rtl/>
+        </w:rPr>
+        <w:t xml:space="preserve">ריצה והפונקציות של המחלקה </w:t>
+      </w:r>
+      <w:r>
+        <w:rPr>
+          <w:rFonts w:hint="cs"/>
+          <w:rtl/>
+        </w:rPr>
+        <w:t>אב</w:t>
+      </w:r>
+      <w:r>
+        <w:rPr>
+          <w:rtl/>
+        </w:rPr>
+        <w:t xml:space="preserve"> יופעלו במקום הפונקציות של המחלקות הנגזרות</w:t>
+      </w:r>
+      <w:r>
+        <w:t>.</w:t>
+      </w:r>
+    </w:p>
+    <w:p>
+      <w:pPr>
+        <w:bidi/>
+      </w:pPr>
+      <w:r>
+        <w:rPr>
+          <w:rtl/>
+        </w:rPr>
+        <w:t xml:space="preserve">לא כדאי להוסיף ולהשתמש במנגנון וירטואליות לכלל הפונקציות במחלקה אם אין הכרח או צורך בכך. הגדרת פונקציות כווירטואליות </w:t>
+      </w:r>
+      <w:r>
+        <w:rPr>
+          <w:rFonts w:hint="cs"/>
+          <w:rtl/>
+        </w:rPr>
+        <w:t>גוררת</w:t>
+      </w:r>
+      <w:r>
+        <w:rPr>
+          <w:rtl/>
+        </w:rPr>
+        <w:t xml:space="preserve"> עלויות נוספות של ביצועים וזיכרון. בנוסף, זה יכול להוביל לקוד פחות ברור ומסובך יותר לתחזוקה. </w:t>
+      </w:r>
+    </w:p>
+    <w:p>
+      <w:pPr>
+        <w:rPr>
+          <w:rFonts w:cs="Arial"/>
+        </w:rPr>
+      </w:pPr>
+    </w:p>
+    <w:p>
+      <w:pPr>
+        <w:bidi/>
+        <w:rPr>
+          <w:rFonts w:cs="Arial"/>
+        </w:rPr>
+      </w:pPr>
+    </w:p>
+    <w:p>
+      <w:pPr>
+        <w:bidi/>
+        <w:rPr>
+          <w:rFonts w:cs="Arial"/>
+          <w:b/>
+          <w:bCs/>
+          <w:u w:val="single"/>
+          <w:rtl/>
+        </w:rPr>
+      </w:pPr>
+      <w:r>
+        <w:rPr>
+          <w:rFonts w:cs="Arial" w:hint="cs"/>
+          <w:b/>
+          <w:bCs/>
+          <w:u w:val="single"/>
+          <w:rtl/>
+        </w:rPr>
+        <w:t>פתרון שאלה 4</w:t>
+      </w:r>
+    </w:p>
+    <w:p>
+      <w:pPr>
+        <w:bidi/>
+      </w:pPr>
+    </w:p>
+    <w:p>
+      <w:pPr>
+        <w:bidi/>
+      </w:pPr>
+      <w:r>
+        <w:rPr>
+          <w:rFonts w:cs="Arial"/>
+          <w:rtl/>
+        </w:rPr>
+        <w:t>א.</w:t>
+      </w:r>
+      <w:r>
+        <w:tab/>
+      </w:r>
+      <w:r>
+        <w:rPr>
+          <w:rFonts w:cs="Arial"/>
+          <w:rtl/>
+        </w:rPr>
+        <w:t>יש הקצאה</w:t>
+      </w:r>
+      <w:r>
+        <w:t xml:space="preserve"> (NEW) </w:t>
+      </w:r>
+      <w:r>
+        <w:rPr>
+          <w:rFonts w:cs="Arial"/>
+          <w:rtl/>
+        </w:rPr>
+        <w:t>ואין שחרור של הזכרון – מפרק</w:t>
+      </w:r>
+      <w:r>
+        <w:t xml:space="preserve"> destructur</w:t>
+      </w:r>
+      <w:r>
+        <w:rPr>
+          <w:rFonts w:hint="cs"/>
+          <w:rtl/>
+        </w:rPr>
+        <w:t xml:space="preserve">  (מימוש משולב ביחד בקוד עם חלק ב')</w:t>
+      </w:r>
+    </w:p>
+    <w:p>
+      <w:pPr>
+        <w:bidi/>
+      </w:pPr>
+      <w:r>
+        <w:rPr>
+          <w:rFonts w:cs="Arial"/>
+          <w:rtl/>
+        </w:rPr>
+        <w:t>ב.</w:t>
+      </w:r>
+      <w:r>
+        <w:tab/>
+      </w:r>
+      <w:r>
+        <w:rPr>
+          <w:rFonts w:cs="Arial"/>
+          <w:rtl/>
+        </w:rPr>
+        <w:t>חוק השלושה – מפרק , בנאי מעתיק, אופרטור השמה</w:t>
+      </w:r>
+      <w:r>
+        <w:t xml:space="preserve"> </w:t>
+      </w:r>
+    </w:p>
+    <w:p>
+      <w:pPr>
+        <w:bidi/>
+      </w:pPr>
+      <w:r>
+        <w:rPr>
+          <w:rFonts w:cs="Arial"/>
+          <w:rtl/>
+        </w:rPr>
+        <w:t>לאור הוספת המפרק , נדרש גם לממש קוד גם של בנאי מעתיק וגם של = אופרטור השמה</w:t>
+      </w:r>
+    </w:p>
+    <w:p>
+      <w:pPr>
+        <w:bidi/>
+      </w:pPr>
+    </w:p>
+    <w:p>
+      <w:pPr>
+        <w:bidi/>
+      </w:pPr>
+      <w:r>
+        <w:rPr>
+          <w:rFonts w:cs="Arial"/>
+          <w:rtl/>
+        </w:rPr>
+        <w:t>להלן מימוש המחלקה הכוללת את כלל הדברים הנדרשים בקוד</w:t>
+      </w:r>
+    </w:p>
+    <w:p>
+      <w:pPr>
+        <w:jc w:val="right"/>
+      </w:pPr>
+      <w:r>
+        <w:t>*/</w:t>
+      </w:r>
+    </w:p>
+    <w:p/>
+    <w:p>
+      <w:r>
+        <w:t>class DMatrix {</w:t>
+      </w:r>
+    </w:p>
+    <w:p>
+      <w:r>
+        <w:t>private:</w:t>
+      </w:r>
+    </w:p>
+    <w:p>
+      <w:r>
+        <w:t xml:space="preserve">    int rows, cols;</w:t>
+      </w:r>
+    </w:p>
+    <w:p>
+      <w:r>
+        <w:t xml:space="preserve">    int** data;</w:t>
+      </w:r>
+    </w:p>
+    <w:p/>
+    <w:p>
+      <w:r>
+        <w:t>public:</w:t>
+      </w:r>
+    </w:p>
+    <w:p>
+      <w:r>
+        <w:t xml:space="preserve">    DMatrix(int r, int c) : rows(r), cols(c), data(new int*[r]) {</w:t>
+      </w:r>
+    </w:p>
+    <w:p>
+      <w:r>
+        <w:t xml:space="preserve">        for (int i = 0; i &lt; r; ++i) {</w:t>
+      </w:r>
+    </w:p>
+    <w:p>
+      <w:r>
+        <w:t xml:space="preserve">            data[i] = new int[c];</w:t>
+      </w:r>
+    </w:p>
+    <w:p>
+      <w:r>
+        <w:t xml:space="preserve">        }</w:t>
+      </w:r>
+    </w:p>
+    <w:p>
+      <w:r>
+        <w:t xml:space="preserve">    }</w:t>
+      </w:r>
+    </w:p>
+    <w:p/>
+    <w:p>
+      <w:r>
+        <w:t xml:space="preserve">    ~DMatrix() {</w:t>
+      </w:r>
+    </w:p>
+    <w:p>
+      <w:r>
+        <w:t xml:space="preserve">        for (int i = 0; i &lt; rows; ++i) {</w:t>
+      </w:r>
+    </w:p>
+    <w:p>
+      <w:r>
+        <w:t xml:space="preserve">            delete[] data[i];</w:t>
+      </w:r>
+    </w:p>
+    <w:p>
+      <w:r>
+        <w:t xml:space="preserve">        }</w:t>
+      </w:r>
+    </w:p>
+    <w:p>
+      <w:r>
+        <w:t xml:space="preserve">        delete[] data;</w:t>
+      </w:r>
+    </w:p>
+    <w:p>
+      <w:r>
+        <w:t xml:space="preserve">    }</w:t>
+      </w:r>
+    </w:p>
+    <w:p/>
+    <w:p>
+      <w:r>
+        <w:t xml:space="preserve">    DMatrix(const DMatrix&amp; other) : rows(other.rows), cols(other.cols), data(new int*[other.rows]) {</w:t>
+      </w:r>
+    </w:p>
+    <w:p>
+      <w:r>
+        <w:t xml:space="preserve">        for (int i = 0; i &lt; rows; ++i) {</w:t>
+      </w:r>
+    </w:p>
+    <w:p>
+      <w:r>
+        <w:t xml:space="preserve">            data[i] = new int[cols];</w:t>
+      </w:r>
+    </w:p>
+    <w:p>
+      <w:r>
+        <w:t xml:space="preserve">            std::copy(other.data[i], other.data[i] + cols, data[i]);</w:t>
+      </w:r>
+    </w:p>
+    <w:p>
+      <w:r>
+        <w:t xml:space="preserve">        }</w:t>
+      </w:r>
+    </w:p>
+    <w:p>
+      <w:r>
+        <w:t xml:space="preserve">    }</w:t>
+      </w:r>
+    </w:p>
+    <w:p/>
+    <w:p>
+      <w:r>
+        <w:t xml:space="preserve">    DMatrix&amp; operator=(const DMatrix&amp; other) {</w:t>
+      </w:r>
+    </w:p>
+    <w:p>
+      <w:r>
+        <w:t xml:space="preserve">        if (this != &amp;other) {</w:t>
+      </w:r>
+    </w:p>
+    <w:p>
+      <w:r>
+        <w:t xml:space="preserve">            for (int i = 0; i &lt; rows; ++i) {</w:t>
+      </w:r>
+    </w:p>
+    <w:p>
+      <w:r>
+        <w:t xml:space="preserve">                delete[] data[i];</w:t>
+      </w:r>
+    </w:p>
+    <w:p>
+      <w:r>
+        <w:t xml:space="preserve">            }</w:t>
+      </w:r>
+    </w:p>
+    <w:p>
+      <w:r>
+        <w:t xml:space="preserve">            delete[] data;</w:t>
+      </w:r>
+    </w:p>
+    <w:p/>
+    <w:p>
+      <w:r>
+        <w:t xml:space="preserve">            rows = other.rows;</w:t>
+      </w:r>
+    </w:p>
+    <w:p>
+      <w:r>
+        <w:t xml:space="preserve">            cols = other.cols;</w:t>
+      </w:r>
+    </w:p>
+    <w:p>
+      <w:r>
+        <w:t xml:space="preserve">            data = new int*[rows];</w:t>
+      </w:r>
+    </w:p>
+    <w:p>
+      <w:r>
+        <w:t xml:space="preserve">            for (int i = 0; i &lt; rows; ++i) {</w:t>
+      </w:r>
+    </w:p>
+    <w:p>
+      <w:r>
+        <w:t xml:space="preserve">                data[i] = new int[cols];</w:t>
+      </w:r>
+    </w:p>
+    <w:p>
+      <w:r>
+        <w:t xml:space="preserve">                std::copy(other.data[i], other.data[i] + cols, data[i]);</w:t>
+      </w:r>
+    </w:p>
+    <w:p>
+      <w:r>
+        <w:t xml:space="preserve">            }</w:t>
+      </w:r>
+    </w:p>
+    <w:p>
+      <w:r>
+        <w:t xml:space="preserve">        }</w:t>
+      </w:r>
+    </w:p>
+    <w:p>
+      <w:r>
+        <w:t xml:space="preserve">        return *this;</w:t>
+      </w:r>
+    </w:p>
+    <w:p>
+      <w:r>
+        <w:t xml:space="preserve">    }</w:t>
+      </w:r>
+    </w:p>
+    <w:p/>
+    <w:p>
+      <w:r>
+        <w:t xml:space="preserve">    int getRows() const { return rows; }</w:t>
+      </w:r>
+    </w:p>
+    <w:p>
+      <w:r>
+        <w:t xml:space="preserve">    int getCols() const { return cols; }</w:t>
+      </w:r>
+    </w:p>
+    <w:p>
+      <w:r>
+        <w:t xml:space="preserve">    int** getData() const { return data; }</w:t>
+      </w:r>
+    </w:p>
+    <w:p>
+      <w:pPr>
+        <w:rPr>
+          <w:rtl/>
+        </w:rPr>
+      </w:pPr>
+      <w:r>
         <w:lastRenderedPageBreak/>
-        <w:t>פתרון שאלה 4</w:t>
-      </w:r>
-    </w:p>
-    <w:p>
-      <w:pPr>
-        <w:bidi/>
-      </w:pPr>
-    </w:p>
-    <w:p>
-      <w:pPr>
-        <w:bidi/>
-      </w:pPr>
-      <w:r>
-        <w:rPr>
-          <w:rFonts w:cs="Arial"/>
-          <w:rtl/>
-        </w:rPr>
-        <w:t>א.</w:t>
-      </w:r>
-      <w:r>
-        <w:tab/>
-      </w:r>
-      <w:r>
-        <w:rPr>
-          <w:rFonts w:cs="Arial"/>
-          <w:rtl/>
-        </w:rPr>
-        <w:t>יש הקצאה</w:t>
-      </w:r>
-      <w:r>
-        <w:t xml:space="preserve"> (NEW) </w:t>
-      </w:r>
-      <w:r>
-        <w:rPr>
-          <w:rFonts w:cs="Arial"/>
-          <w:rtl/>
-        </w:rPr>
-        <w:t>ואין שחרור של הזכרון – מפרק</w:t>
-      </w:r>
-      <w:r>
-        <w:t xml:space="preserve"> destructur</w:t>
-      </w:r>
-      <w:r>
-        <w:rPr>
-          <w:rFonts w:hint="cs"/>
-          <w:rtl/>
-        </w:rPr>
-        <w:t xml:space="preserve">  (מימוש משולב ביחד בקוד עם חלק ב')</w:t>
-      </w:r>
-    </w:p>
-    <w:p>
-      <w:pPr>
-        <w:bidi/>
-      </w:pPr>
-      <w:r>
-        <w:rPr>
-          <w:rFonts w:cs="Arial"/>
-          <w:rtl/>
-        </w:rPr>
-        <w:t>ב.</w:t>
-      </w:r>
-      <w:r>
-        <w:tab/>
-      </w:r>
-      <w:r>
-        <w:rPr>
-          <w:rFonts w:cs="Arial"/>
-          <w:rtl/>
-        </w:rPr>
-        <w:t>חוק השלושה – מפרק , בנאי מעתיק, אופרטור השמה</w:t>
-      </w:r>
-      <w:r>
-        <w:t xml:space="preserve"> </w:t>
-      </w:r>
-    </w:p>
-    <w:p>
-      <w:pPr>
-        <w:bidi/>
-      </w:pPr>
-      <w:r>
-        <w:rPr>
-          <w:rFonts w:cs="Arial"/>
-          <w:rtl/>
-        </w:rPr>
-        <w:t>לאור הוספת המפרק , נדרש גם לממש קוד גם של בנאי מעתיק וגם של = אופרטור השמה</w:t>
-      </w:r>
-    </w:p>
-    <w:p>
-      <w:pPr>
-        <w:bidi/>
-      </w:pPr>
-    </w:p>
-    <w:p>
-      <w:pPr>
-        <w:bidi/>
-      </w:pPr>
-      <w:r>
-        <w:rPr>
-          <w:rFonts w:cs="Arial"/>
-          <w:rtl/>
-        </w:rPr>
-        <w:t>להלן מימוש המחלקה הכוללת את כלל הדברים הנדרשים בקוד</w:t>
-      </w:r>
-    </w:p>
-    <w:p>
-      <w:pPr>
-        <w:jc w:val="right"/>
-      </w:pPr>
-      <w:r>
-        <w:t>*/</w:t>
-      </w:r>
-    </w:p>
-    <w:p/>
-    <w:p>
-      <w:r>
-        <w:t>class DMatrix {</w:t>
-      </w:r>
-    </w:p>
-    <w:p>
-      <w:r>
-        <w:t>private:</w:t>
-      </w:r>
-    </w:p>
-    <w:p>
-      <w:r>
-        <w:t xml:space="preserve">    int rows, </w:t>
-      </w:r>
-      <w:proofErr w:type="gramStart"/>
-      <w:r>
-        <w:t>cols;</w:t>
-      </w:r>
-      <w:proofErr w:type="gramEnd"/>
-    </w:p>
-    <w:p>
-      <w:r>
-        <w:t xml:space="preserve">    int** </w:t>
-      </w:r>
-      <w:proofErr w:type="gramStart"/>
-      <w:r>
-        <w:t>data;</w:t>
-      </w:r>
-      <w:proofErr w:type="gramEnd"/>
-    </w:p>
-    <w:p/>
-    <w:p>
-      <w:r>
-        <w:t>public:</w:t>
-      </w:r>
-    </w:p>
-    <w:p>
-      <w:r>
-        <w:t xml:space="preserve">    </w:t>
-      </w:r>
-      <w:proofErr w:type="gramStart"/>
-      <w:r>
-        <w:t>DMatrix(</w:t>
-      </w:r>
-      <w:proofErr w:type="gramEnd"/>
-      <w:r>
-        <w:t>int r, int c) : rows(r), cols(c), data(new int*[r]) {</w:t>
-      </w:r>
-    </w:p>
-    <w:p>
-      <w:r>
-        <w:t xml:space="preserve">        for (int i = 0; i &lt; r; ++i) {</w:t>
-      </w:r>
-    </w:p>
-    <w:p>
-      <w:r>
-        <w:t xml:space="preserve">            data[i] = new int[c</w:t>
-      </w:r>
-      <w:proofErr w:type="gramStart"/>
-      <w:r>
-        <w:t>];</w:t>
-      </w:r>
-      <w:proofErr w:type="gramEnd"/>
-    </w:p>
-    <w:p>
-      <w:r>
-        <w:t xml:space="preserve">        }</w:t>
-      </w:r>
-    </w:p>
-    <w:p>
-      <w:r>
-        <w:t xml:space="preserve">    }</w:t>
-      </w:r>
-    </w:p>
-    <w:p/>
-    <w:p>
-      <w:r>
-        <w:t xml:space="preserve">    ~</w:t>
-      </w:r>
-      <w:proofErr w:type="gramStart"/>
-      <w:r>
-        <w:t>DMatrix(</w:t>
-      </w:r>
-      <w:proofErr w:type="gramEnd"/>
-      <w:r>
-        <w:t>) {</w:t>
-      </w:r>
-    </w:p>
-    <w:p>
-      <w:r>
-        <w:t xml:space="preserve">        for (int i = 0; i &lt; rows; ++i) {</w:t>
-      </w:r>
-    </w:p>
-    <w:p>
-      <w:r>
-        <w:t xml:space="preserve">            </w:t>
-      </w:r>
-      <w:proofErr w:type="gramStart"/>
-      <w:r>
-        <w:t>delete[</w:t>
-      </w:r>
-      <w:proofErr w:type="gramEnd"/>
-      <w:r>
-        <w:t>] data[i];</w:t>
-      </w:r>
-    </w:p>
-    <w:p>
-      <w:r>
-        <w:t xml:space="preserve">        }</w:t>
-      </w:r>
-    </w:p>
-    <w:p>
-      <w:r>
-        <w:t xml:space="preserve">        </w:t>
-      </w:r>
-      <w:proofErr w:type="gramStart"/>
-      <w:r>
-        <w:t>delete[</w:t>
-      </w:r>
-      <w:proofErr w:type="gramEnd"/>
-      <w:r>
-        <w:t>] data;</w:t>
-      </w:r>
-    </w:p>
-    <w:p>
-      <w:r>
-        <w:t xml:space="preserve">    }</w:t>
-      </w:r>
-    </w:p>
-    <w:p/>
-    <w:p>
-      <w:r>
-        <w:t xml:space="preserve">    </w:t>
-      </w:r>
-      <w:proofErr w:type="gramStart"/>
-      <w:r>
-        <w:t>DMatrix(</w:t>
-      </w:r>
-      <w:proofErr w:type="gramEnd"/>
-      <w:r>
-        <w:t>const DMatrix&amp; other) : rows(other.rows), cols(other.cols), data(new int*[other.rows]) {</w:t>
-      </w:r>
-    </w:p>
-    <w:p>
-      <w:r>
-        <w:lastRenderedPageBreak/>
-        <w:t xml:space="preserve">        for (int i = 0; i &lt; rows; ++i) {</w:t>
-      </w:r>
-    </w:p>
-    <w:p>
-      <w:r>
-        <w:t xml:space="preserve">            data[i] = new int[cols</w:t>
-      </w:r>
-      <w:proofErr w:type="gramStart"/>
-      <w:r>
-        <w:t>];</w:t>
-      </w:r>
-      <w:proofErr w:type="gramEnd"/>
-    </w:p>
-    <w:p>
-      <w:r>
-        <w:t xml:space="preserve">            </w:t>
-      </w:r>
-      <w:proofErr w:type="gramStart"/>
-      <w:r>
-        <w:t>std::</w:t>
-      </w:r>
-      <w:proofErr w:type="gramEnd"/>
-      <w:r>
-        <w:t>copy(other.data[i], other.data[i] + cols, data[i]);</w:t>
-      </w:r>
-    </w:p>
-    <w:p>
-      <w:r>
-        <w:t xml:space="preserve">        }</w:t>
-      </w:r>
-    </w:p>
-    <w:p>
-      <w:r>
-        <w:t xml:space="preserve">    }</w:t>
-      </w:r>
-    </w:p>
-    <w:p/>
-    <w:p>
-      <w:r>
-        <w:t xml:space="preserve">    DMatrix&amp; operator</w:t>
-      </w:r>
-      <w:proofErr w:type="gramStart"/>
-      <w:r>
-        <w:t>=(</w:t>
-      </w:r>
-      <w:proofErr w:type="gramEnd"/>
-      <w:r>
-        <w:t>const DMatrix&amp; other) {</w:t>
-      </w:r>
-    </w:p>
-    <w:p>
-      <w:r>
-        <w:t xml:space="preserve">        if (</w:t>
-      </w:r>
-      <w:proofErr w:type="gramStart"/>
-      <w:r>
-        <w:t>this !</w:t>
-      </w:r>
-      <w:proofErr w:type="gramEnd"/>
-      <w:r>
-        <w:t>= &amp;other) {</w:t>
-      </w:r>
-    </w:p>
-    <w:p>
-      <w:r>
-        <w:t xml:space="preserve">            for (int i = 0; i &lt; rows; ++i) {</w:t>
-      </w:r>
-    </w:p>
-    <w:p>
-      <w:r>
-        <w:t xml:space="preserve">                </w:t>
-      </w:r>
-      <w:proofErr w:type="gramStart"/>
-      <w:r>
-        <w:t>delete[</w:t>
-      </w:r>
-      <w:proofErr w:type="gramEnd"/>
-      <w:r>
-        <w:t>] data[i];</w:t>
-      </w:r>
-    </w:p>
-    <w:p>
-      <w:r>
-        <w:t xml:space="preserve">            }</w:t>
-      </w:r>
-    </w:p>
-    <w:p>
-      <w:r>
-        <w:t xml:space="preserve">            </w:t>
-      </w:r>
-      <w:proofErr w:type="gramStart"/>
-      <w:r>
-        <w:t>delete[</w:t>
-      </w:r>
-      <w:proofErr w:type="gramEnd"/>
-      <w:r>
-        <w:t>] data;</w:t>
-      </w:r>
-    </w:p>
-    <w:p/>
-    <w:p>
-      <w:r>
-        <w:t xml:space="preserve">            rows = </w:t>
-      </w:r>
-      <w:proofErr w:type="gramStart"/>
-      <w:r>
-        <w:t>other.rows</w:t>
-      </w:r>
-      <w:proofErr w:type="gramEnd"/>
-      <w:r>
-        <w:t>;</w:t>
-      </w:r>
-    </w:p>
-    <w:p>
-      <w:r>
-        <w:t xml:space="preserve">            cols = </w:t>
-      </w:r>
-      <w:proofErr w:type="gramStart"/>
-      <w:r>
-        <w:t>other.cols</w:t>
-      </w:r>
-      <w:proofErr w:type="gramEnd"/>
-      <w:r>
-        <w:t>;</w:t>
-      </w:r>
-    </w:p>
-    <w:p>
-      <w:r>
-        <w:t xml:space="preserve">            data = new int*[rows</w:t>
-      </w:r>
-      <w:proofErr w:type="gramStart"/>
-      <w:r>
-        <w:t>];</w:t>
-      </w:r>
-      <w:proofErr w:type="gramEnd"/>
-    </w:p>
-    <w:p>
-      <w:r>
-        <w:t xml:space="preserve">            for (int i = 0; i &lt; rows; ++i) {</w:t>
-      </w:r>
-    </w:p>
-    <w:p>
-      <w:r>
-        <w:t xml:space="preserve">                data[i] = new int[cols</w:t>
-      </w:r>
-      <w:proofErr w:type="gramStart"/>
-      <w:r>
-        <w:t>];</w:t>
-      </w:r>
-      <w:proofErr w:type="gramEnd"/>
-    </w:p>
-    <w:p>
-      <w:r>
-        <w:t xml:space="preserve">                </w:t>
-      </w:r>
-      <w:proofErr w:type="gramStart"/>
-      <w:r>
-        <w:t>std::</w:t>
-      </w:r>
-      <w:proofErr w:type="gramEnd"/>
-      <w:r>
-        <w:t>copy(other.data[i], other.data[i] + cols, data[i]);</w:t>
-      </w:r>
-    </w:p>
-    <w:p>
-      <w:r>
-        <w:t xml:space="preserve">            }</w:t>
-      </w:r>
-    </w:p>
-    <w:p>
-      <w:r>
-        <w:t xml:space="preserve">        }</w:t>
-      </w:r>
-    </w:p>
-    <w:p>
-      <w:r>
-        <w:t xml:space="preserve">        return *</w:t>
-      </w:r>
-      <w:proofErr w:type="gramStart"/>
-      <w:r>
-        <w:t>this;</w:t>
-      </w:r>
-      <w:proofErr w:type="gramEnd"/>
-    </w:p>
-    <w:p>
-      <w:r>
-        <w:t xml:space="preserve">    }</w:t>
-      </w:r>
-    </w:p>
-    <w:p/>
-    <w:p>
-      <w:r>
-        <w:t xml:space="preserve">    int </w:t>
-      </w:r>
-      <w:proofErr w:type="gramStart"/>
-      <w:r>
-        <w:t>getRows(</w:t>
-      </w:r>
-      <w:proofErr w:type="gramEnd"/>
-      <w:r>
-        <w:t>) const { return rows; }</w:t>
-      </w:r>
-    </w:p>
-    <w:p>
-      <w:r>
-        <w:t xml:space="preserve">    int </w:t>
-      </w:r>
-      <w:proofErr w:type="gramStart"/>
-      <w:r>
-        <w:t>getCols(</w:t>
-      </w:r>
-      <w:proofErr w:type="gramEnd"/>
-      <w:r>
-        <w:t>) const { return cols; }</w:t>
-      </w:r>
-    </w:p>
-    <w:p>
-      <w:r>
-        <w:t xml:space="preserve">    int** </w:t>
-      </w:r>
-      <w:proofErr w:type="gramStart"/>
-      <w:r>
-        <w:t>getData(</w:t>
-      </w:r>
-      <w:proofErr w:type="gramEnd"/>
-      <w:r>
-        <w:t>) const { return data; }</w:t>
-      </w:r>
-    </w:p>
-    <w:p>
-      <w:pPr>
-        <w:rPr>
-          <w:rtl/>
-        </w:rPr>
-      </w:pPr>
-      <w:r>
         <w:t>};</w:t>
       </w:r>
     </w:p>
@@ -3685,15 +3345,7 @@
     </w:p>
     <w:p>
       <w:r>
-        <w:t xml:space="preserve">Iterator </w:t>
-      </w:r>
-      <w:proofErr w:type="gramStart"/>
-      <w:r>
-        <w:t>findSmallest(</w:t>
-      </w:r>
-      <w:proofErr w:type="gramEnd"/>
-      <w:r>
-        <w:t>Iterator begin, Iterator end)</w:t>
+        <w:t>Iterator findSmallest(Iterator begin, Iterator end)</w:t>
       </w:r>
       <w:r>
         <w:rPr>
@@ -3753,11 +3405,7 @@
         <w:t xml:space="preserve">    </w:t>
       </w:r>
       <w:r>
-        <w:t xml:space="preserve">Iterator smallest = </w:t>
-      </w:r>
-      <w:proofErr w:type="gramStart"/>
-      <w:r>
-        <w:t>begin</w:t>
+        <w:t>Iterator smallest = begin</w:t>
       </w:r>
       <w:r>
         <w:rPr>
@@ -3766,7 +3414,6 @@
         </w:rPr>
         <w:t>;</w:t>
       </w:r>
-      <w:proofErr w:type="gramEnd"/>
     </w:p>
     <w:p>
       <w:r>
@@ -3777,15 +3424,7 @@
         <w:t xml:space="preserve">    </w:t>
       </w:r>
       <w:r>
-        <w:t xml:space="preserve">for (Iterator it = </w:t>
-      </w:r>
-      <w:proofErr w:type="gramStart"/>
-      <w:r>
-        <w:t>std::</w:t>
-      </w:r>
-      <w:proofErr w:type="gramEnd"/>
-      <w:r>
-        <w:t>next(begin); it != end; ++it)</w:t>
+        <w:t>for (Iterator it = std::next(begin); it != end; ++it)</w:t>
       </w:r>
       <w:r>
         <w:rPr>
@@ -3823,11 +3462,7 @@
         <w:t xml:space="preserve">            </w:t>
       </w:r>
       <w:r>
-        <w:t xml:space="preserve">smallest = </w:t>
-      </w:r>
-      <w:proofErr w:type="gramStart"/>
-      <w:r>
-        <w:t>it</w:t>
+        <w:t>smallest = it</w:t>
       </w:r>
       <w:r>
         <w:rPr>
@@ -3836,7 +3471,6 @@
         </w:rPr>
         <w:t>;</w:t>
       </w:r>
-      <w:proofErr w:type="gramEnd"/>
     </w:p>
     <w:p>
       <w:r>
@@ -3865,11 +3499,7 @@
         <w:t xml:space="preserve">    </w:t>
       </w:r>
       <w:r>
-        <w:t xml:space="preserve">return </w:t>
-      </w:r>
-      <w:proofErr w:type="gramStart"/>
-      <w:r>
-        <w:t>smallest</w:t>
+        <w:t>return smallest</w:t>
       </w:r>
       <w:r>
         <w:rPr>
@@ -3878,7 +3508,6 @@
         </w:rPr>
         <w:t>;</w:t>
       </w:r>
-      <w:proofErr w:type="gramEnd"/>
     </w:p>
     <w:p>
       <w:r>

</xml_diff>